<commit_message>
notule interview fincanciën af
</commit_message>
<xml_diff>
--- a/eigen documentatie/Notule interview finance.docx
+++ b/eigen documentatie/Notule interview finance.docx
@@ -10,6 +10,7 @@
           <w:docPartUnique/>
         </w:docPartObj>
       </w:sdtPr>
+      <w:sdtEndPr/>
       <w:sdtContent>
         <w:p/>
         <w:tbl>
@@ -44,6 +45,7 @@
                 <w:dataBinding w:prefixMappings="xmlns:ns0='http://schemas.openxmlformats.org/officeDocument/2006/extended-properties'" w:xpath="/ns0:Properties[1]/ns0:Company[1]" w:storeItemID="{6668398D-A668-4E3E-A5EB-62B293D839F1}"/>
                 <w:text/>
               </w:sdtPr>
+              <w:sdtEndPr/>
               <w:sdtContent>
                 <w:tc>
                   <w:tcPr>
@@ -99,6 +101,7 @@
                   <w:dataBinding w:prefixMappings="xmlns:ns0='http://schemas.openxmlformats.org/package/2006/metadata/core-properties' xmlns:ns1='http://purl.org/dc/elements/1.1/'" w:xpath="/ns0:coreProperties[1]/ns1:title[1]" w:storeItemID="{6C3C8BC8-F283-45AE-878A-BAB7291924A1}"/>
                   <w:text/>
                 </w:sdtPr>
+                <w:sdtEndPr/>
                 <w:sdtContent>
                   <w:p>
                     <w:pPr>
@@ -141,6 +144,7 @@
                 <w:dataBinding w:prefixMappings="xmlns:ns0='http://schemas.openxmlformats.org/package/2006/metadata/core-properties' xmlns:ns1='http://purl.org/dc/elements/1.1/'" w:xpath="/ns0:coreProperties[1]/ns1:subject[1]" w:storeItemID="{6C3C8BC8-F283-45AE-878A-BAB7291924A1}"/>
                 <w:text/>
               </w:sdtPr>
+              <w:sdtEndPr/>
               <w:sdtContent>
                 <w:tc>
                   <w:tcPr>
@@ -209,6 +213,7 @@
                   <w:dataBinding w:prefixMappings="xmlns:ns0='http://schemas.openxmlformats.org/package/2006/metadata/core-properties' xmlns:ns1='http://purl.org/dc/elements/1.1/'" w:xpath="/ns0:coreProperties[1]/ns1:creator[1]" w:storeItemID="{6C3C8BC8-F283-45AE-878A-BAB7291924A1}"/>
                   <w:text/>
                 </w:sdtPr>
+                <w:sdtEndPr/>
                 <w:sdtContent>
                   <w:p>
                     <w:pPr>
@@ -251,6 +256,7 @@
                     <w:calendar w:val="gregorian"/>
                   </w:date>
                 </w:sdtPr>
+                <w:sdtEndPr/>
                 <w:sdtContent>
                   <w:p>
                     <w:pPr>
@@ -376,28 +382,655 @@
         <w:t xml:space="preserve"> . </w:t>
       </w:r>
     </w:p>
+    <w:p/>
     <w:p>
       <w:pPr>
         <w:pStyle w:val="Kop1"/>
       </w:pPr>
       <w:r>
-        <w:t xml:space="preserve">Vragenronde plus antwoorden </w:t>
+        <w:t>Vragen plus antwoord</w:t>
+      </w:r>
+    </w:p>
+    <w:p>
+      <w:pPr>
+        <w:rPr>
+          <w:i/>
+        </w:rPr>
+      </w:pPr>
+      <w:r>
+        <w:rPr>
+          <w:i/>
+        </w:rPr>
+        <w:t xml:space="preserve">Welke specifieke handelingen moet de applicatie voor de afdeling </w:t>
+      </w:r>
+      <w:proofErr w:type="spellStart"/>
+      <w:r>
+        <w:rPr>
+          <w:i/>
+        </w:rPr>
+        <w:t>finaciën</w:t>
+      </w:r>
+      <w:proofErr w:type="spellEnd"/>
+      <w:r>
+        <w:rPr>
+          <w:i/>
+        </w:rPr>
+        <w:t xml:space="preserve"> kunnen doen </w:t>
+      </w:r>
+      <w:r>
+        <w:rPr>
+          <w:i/>
+        </w:rPr>
+        <w:t>?</w:t>
+      </w:r>
+    </w:p>
+    <w:p>
+      <w:pPr>
+        <w:rPr>
+          <w:color w:val="1F3864" w:themeColor="accent1" w:themeShade="80"/>
+        </w:rPr>
+      </w:pPr>
+      <w:r>
+        <w:rPr>
+          <w:color w:val="1F3864" w:themeColor="accent1" w:themeShade="80"/>
+        </w:rPr>
+        <w:t>er moet 1 inlog zijn voor de hele afdeling hij moet ervoor zorgen dat de communicatie verbeterd word op de afdeling .</w:t>
+      </w:r>
+    </w:p>
+    <w:p>
+      <w:pPr>
+        <w:rPr>
+          <w:i/>
+        </w:rPr>
+      </w:pPr>
+      <w:r>
+        <w:rPr>
+          <w:i/>
+        </w:rPr>
+        <w:t>Word de limiet zomaar bepaald of zit daar iets achter</w:t>
+      </w:r>
+      <w:r>
+        <w:rPr>
+          <w:i/>
+        </w:rPr>
+        <w:t>?</w:t>
+      </w:r>
+    </w:p>
+    <w:p>
+      <w:pPr>
+        <w:rPr>
+          <w:i/>
+          <w:color w:val="2F5496" w:themeColor="accent1" w:themeShade="BF"/>
+        </w:rPr>
+      </w:pPr>
+      <w:r>
+        <w:rPr>
+          <w:i/>
+          <w:color w:val="2F5496" w:themeColor="accent1" w:themeShade="BF"/>
+        </w:rPr>
+        <w:t>Hoe langer ze de klant kennen hoe hoger het limiet staat</w:t>
+      </w:r>
+    </w:p>
+    <w:p>
+      <w:pPr>
+        <w:rPr>
+          <w:i/>
+        </w:rPr>
+      </w:pPr>
+      <w:proofErr w:type="spellStart"/>
+      <w:r>
+        <w:rPr>
+          <w:i/>
+        </w:rPr>
+        <w:t>Vervolvraag</w:t>
+      </w:r>
+      <w:proofErr w:type="spellEnd"/>
+      <w:r>
+        <w:rPr>
+          <w:i/>
+        </w:rPr>
+        <w:t xml:space="preserve"> :hoe word dat bepaald</w:t>
+      </w:r>
+      <w:r>
+        <w:rPr>
+          <w:i/>
+        </w:rPr>
+        <w:t>?</w:t>
+      </w:r>
+    </w:p>
+    <w:p>
+      <w:pPr>
+        <w:rPr>
+          <w:i/>
+          <w:color w:val="2F5496" w:themeColor="accent1" w:themeShade="BF"/>
+        </w:rPr>
+      </w:pPr>
+      <w:r>
+        <w:rPr>
+          <w:i/>
+          <w:color w:val="2F5496" w:themeColor="accent1" w:themeShade="BF"/>
+        </w:rPr>
+        <w:t xml:space="preserve">Eigenlijk  in het begin gaat er bij iedere klant 100 als limiet en dan zien ze het wel het ligt aan de klant zelf. Het is in te stellen </w:t>
+      </w:r>
+    </w:p>
+    <w:p>
+      <w:pPr>
+        <w:rPr>
+          <w:i/>
+        </w:rPr>
+      </w:pPr>
+      <w:r>
+        <w:rPr>
+          <w:i/>
+        </w:rPr>
+        <w:t>Een klant kan meerdere projecten hebben als hij in rood staat bij 1 project is dat bij ander project ook in rood dan ?</w:t>
+      </w:r>
+    </w:p>
+    <w:p>
+      <w:pPr>
+        <w:rPr>
+          <w:i/>
+          <w:color w:val="2F5496" w:themeColor="accent1" w:themeShade="BF"/>
+        </w:rPr>
+      </w:pPr>
+      <w:r>
+        <w:rPr>
+          <w:i/>
+          <w:color w:val="2F5496" w:themeColor="accent1" w:themeShade="BF"/>
+        </w:rPr>
+        <w:t xml:space="preserve">Elk project heeft zijn eigen factuur </w:t>
+      </w:r>
+    </w:p>
+    <w:p>
+      <w:pPr>
+        <w:rPr>
+          <w:i/>
+        </w:rPr>
+      </w:pPr>
+      <w:r>
+        <w:rPr>
+          <w:i/>
+        </w:rPr>
+        <w:t>Moet er ook een functie komen om te laten zien wie er nog moet  betalen?</w:t>
+      </w:r>
+    </w:p>
+    <w:p>
+      <w:pPr>
+        <w:rPr>
+          <w:i/>
+          <w:color w:val="2F5496" w:themeColor="accent1" w:themeShade="BF"/>
+        </w:rPr>
+      </w:pPr>
+      <w:r>
+        <w:rPr>
+          <w:i/>
+          <w:color w:val="2F5496" w:themeColor="accent1" w:themeShade="BF"/>
+        </w:rPr>
+        <w:t xml:space="preserve">Als de meneer van sales </w:t>
+      </w:r>
+      <w:proofErr w:type="spellStart"/>
+      <w:r>
+        <w:rPr>
+          <w:i/>
+          <w:color w:val="2F5496" w:themeColor="accent1" w:themeShade="BF"/>
+        </w:rPr>
+        <w:t>s’ochtends</w:t>
+      </w:r>
+      <w:proofErr w:type="spellEnd"/>
+      <w:r>
+        <w:rPr>
+          <w:i/>
+          <w:color w:val="2F5496" w:themeColor="accent1" w:themeShade="BF"/>
+        </w:rPr>
+        <w:t xml:space="preserve"> op zijn computer kijkt krijgt hij een lijstje van klanten die over het limiet zijn vanuit daar moet kan hij contract nemen met die klanten.</w:t>
+      </w:r>
+    </w:p>
+    <w:p>
+      <w:pPr>
+        <w:rPr>
+          <w:i/>
+        </w:rPr>
+      </w:pPr>
+      <w:r>
+        <w:rPr>
+          <w:i/>
+        </w:rPr>
+        <w:t>Moeten de naam van de persoon die invoert meegenomen ?</w:t>
+      </w:r>
+    </w:p>
+    <w:p>
+      <w:pPr>
+        <w:rPr>
+          <w:i/>
+          <w:color w:val="2F5496" w:themeColor="accent1" w:themeShade="BF"/>
+        </w:rPr>
+      </w:pPr>
+      <w:r>
+        <w:rPr>
+          <w:i/>
+          <w:color w:val="2F5496" w:themeColor="accent1" w:themeShade="BF"/>
+        </w:rPr>
+        <w:t xml:space="preserve">De persoon voegt zelf zijn eigen naam toe wanneer hij met een klant heeft contact gehad .dan doet de volgende persoon daarboven zijn naam toevoegen met zijn klant en dan gaat die onderaan </w:t>
+      </w:r>
+      <w:proofErr w:type="spellStart"/>
+      <w:r>
+        <w:rPr>
+          <w:i/>
+          <w:color w:val="2F5496" w:themeColor="accent1" w:themeShade="BF"/>
+        </w:rPr>
+        <w:t>eraf.zodat</w:t>
+      </w:r>
+      <w:proofErr w:type="spellEnd"/>
+      <w:r>
+        <w:rPr>
+          <w:i/>
+          <w:color w:val="2F5496" w:themeColor="accent1" w:themeShade="BF"/>
+        </w:rPr>
+        <w:t xml:space="preserve"> ze een beetje weten wat er is gebeurt in de afdeling/bedrijf</w:t>
+      </w:r>
+    </w:p>
+    <w:p>
+      <w:pPr>
+        <w:rPr>
+          <w:i/>
+        </w:rPr>
+      </w:pPr>
+      <w:r>
+        <w:rPr>
+          <w:i/>
+        </w:rPr>
+        <w:t>Hebben we al informatie van welke bedrijven al zaken doen met het bedrijf?</w:t>
+      </w:r>
+    </w:p>
+    <w:p>
+      <w:pPr>
+        <w:rPr>
+          <w:i/>
+          <w:color w:val="2F5496" w:themeColor="accent1" w:themeShade="BF"/>
+        </w:rPr>
+      </w:pPr>
+      <w:r>
+        <w:rPr>
+          <w:i/>
+          <w:color w:val="2F5496" w:themeColor="accent1" w:themeShade="BF"/>
+        </w:rPr>
+        <w:t>Ze gaan zelf alle data erin doen er zijn zon 500 tal klanten (moeten zelf testdata invoeren )</w:t>
+      </w:r>
+    </w:p>
+    <w:p>
+      <w:pPr>
+        <w:rPr>
+          <w:i/>
+        </w:rPr>
+      </w:pPr>
+      <w:r>
+        <w:rPr>
+          <w:i/>
+        </w:rPr>
+        <w:t>Wat zou u willen zoeken met de zoekfunctie?</w:t>
+      </w:r>
+    </w:p>
+    <w:p>
+      <w:pPr>
+        <w:rPr>
+          <w:i/>
+          <w:color w:val="2F5496" w:themeColor="accent1" w:themeShade="BF"/>
+        </w:rPr>
+      </w:pPr>
+      <w:r>
+        <w:rPr>
+          <w:i/>
+          <w:color w:val="2F5496" w:themeColor="accent1" w:themeShade="BF"/>
+        </w:rPr>
+        <w:t xml:space="preserve">Laten aan ons toe maar wilt liefst als de straat of naam of bedrijfsnaam word ingevoerd dat het </w:t>
+      </w:r>
+      <w:proofErr w:type="spellStart"/>
+      <w:r>
+        <w:rPr>
+          <w:i/>
+          <w:color w:val="2F5496" w:themeColor="accent1" w:themeShade="BF"/>
+        </w:rPr>
+        <w:t>corrosponderende</w:t>
+      </w:r>
+      <w:proofErr w:type="spellEnd"/>
+      <w:r>
+        <w:rPr>
+          <w:i/>
+          <w:color w:val="2F5496" w:themeColor="accent1" w:themeShade="BF"/>
+        </w:rPr>
+        <w:t xml:space="preserve"> bedrijf of bedrijven word weergegeven </w:t>
+      </w:r>
+    </w:p>
+    <w:p>
+      <w:pPr>
+        <w:rPr>
+          <w:i/>
+        </w:rPr>
+      </w:pPr>
+      <w:r>
+        <w:rPr>
+          <w:i/>
+        </w:rPr>
+        <w:t>Bij wanbetaling word het incasso bureau ingeschakeld wanneer word dat gedaan ?</w:t>
+      </w:r>
+    </w:p>
+    <w:p>
+      <w:pPr>
+        <w:rPr>
+          <w:i/>
+          <w:color w:val="2F5496" w:themeColor="accent1" w:themeShade="BF"/>
+        </w:rPr>
+      </w:pPr>
+      <w:proofErr w:type="spellStart"/>
+      <w:r>
+        <w:rPr>
+          <w:i/>
+          <w:color w:val="2F5496" w:themeColor="accent1" w:themeShade="BF"/>
+        </w:rPr>
+        <w:t>Zogauw</w:t>
+      </w:r>
+      <w:proofErr w:type="spellEnd"/>
+      <w:r>
+        <w:rPr>
+          <w:i/>
+          <w:color w:val="2F5496" w:themeColor="accent1" w:themeShade="BF"/>
+        </w:rPr>
+        <w:t xml:space="preserve"> ze bij </w:t>
+      </w:r>
+      <w:proofErr w:type="spellStart"/>
+      <w:r>
+        <w:rPr>
+          <w:i/>
+          <w:color w:val="2F5496" w:themeColor="accent1" w:themeShade="BF"/>
+        </w:rPr>
+        <w:t>financien</w:t>
+      </w:r>
+      <w:proofErr w:type="spellEnd"/>
+      <w:r>
+        <w:rPr>
+          <w:i/>
+          <w:color w:val="2F5496" w:themeColor="accent1" w:themeShade="BF"/>
+        </w:rPr>
+        <w:t xml:space="preserve"> erachter komend dat de klant niet meer betaalt word incasso bureau ingeschakeld</w:t>
+      </w:r>
+    </w:p>
+    <w:p>
+      <w:pPr>
+        <w:rPr>
+          <w:i/>
+        </w:rPr>
+      </w:pPr>
+      <w:r>
+        <w:rPr>
+          <w:i/>
+        </w:rPr>
+        <w:t>Hoe moet de zoekfunctie eruitzien hoeveel resultaten moeten er zijn?</w:t>
+      </w:r>
+    </w:p>
+    <w:p>
+      <w:pPr>
+        <w:rPr>
+          <w:i/>
+          <w:color w:val="2F5496" w:themeColor="accent1" w:themeShade="BF"/>
+        </w:rPr>
+      </w:pPr>
+      <w:r>
+        <w:rPr>
+          <w:i/>
+          <w:color w:val="2F5496" w:themeColor="accent1" w:themeShade="BF"/>
+        </w:rPr>
+        <w:t>Het moet lekker lopen en er goed uitzien en het moet informatief zijn</w:t>
+      </w:r>
+    </w:p>
+    <w:p>
+      <w:pPr>
+        <w:rPr>
+          <w:i/>
+        </w:rPr>
+      </w:pPr>
+      <w:proofErr w:type="spellStart"/>
+      <w:r>
+        <w:rPr>
+          <w:i/>
+        </w:rPr>
+        <w:t>Zjin</w:t>
+      </w:r>
+      <w:proofErr w:type="spellEnd"/>
+      <w:r>
+        <w:rPr>
+          <w:i/>
+        </w:rPr>
+        <w:t xml:space="preserve"> alle klanten bedrijven of zijn ze particulieren ?</w:t>
+      </w:r>
+    </w:p>
+    <w:p>
+      <w:pPr>
+        <w:rPr>
+          <w:i/>
+          <w:color w:val="2F5496" w:themeColor="accent1" w:themeShade="BF"/>
+        </w:rPr>
+      </w:pPr>
+      <w:r>
+        <w:rPr>
+          <w:i/>
+          <w:color w:val="2F5496" w:themeColor="accent1" w:themeShade="BF"/>
+        </w:rPr>
+        <w:t xml:space="preserve">Het kan particulier zijn of </w:t>
+      </w:r>
+      <w:proofErr w:type="spellStart"/>
+      <w:r>
+        <w:rPr>
+          <w:i/>
+          <w:color w:val="2F5496" w:themeColor="accent1" w:themeShade="BF"/>
+        </w:rPr>
+        <w:t>gwn</w:t>
+      </w:r>
+      <w:proofErr w:type="spellEnd"/>
+      <w:r>
+        <w:rPr>
+          <w:i/>
+          <w:color w:val="2F5496" w:themeColor="accent1" w:themeShade="BF"/>
+        </w:rPr>
+        <w:t xml:space="preserve"> bedrijven ze maken er weinig onderscheid tussen .</w:t>
+      </w:r>
+    </w:p>
+    <w:p>
+      <w:pPr>
+        <w:rPr>
+          <w:i/>
+        </w:rPr>
+      </w:pPr>
+      <w:r>
+        <w:rPr>
+          <w:i/>
+        </w:rPr>
+        <w:lastRenderedPageBreak/>
+        <w:t>Vervolgvraag: moet er ruimte zijn voor kamer van koophandel nummers?</w:t>
+      </w:r>
+    </w:p>
+    <w:p>
+      <w:pPr>
+        <w:rPr>
+          <w:i/>
+          <w:color w:val="2F5496" w:themeColor="accent1" w:themeShade="BF"/>
+        </w:rPr>
+      </w:pPr>
+      <w:r>
+        <w:rPr>
+          <w:i/>
+          <w:color w:val="2F5496" w:themeColor="accent1" w:themeShade="BF"/>
+        </w:rPr>
+        <w:t xml:space="preserve">Dat staat in de gegevens van het blad (kijk op de portal) </w:t>
+      </w:r>
+      <w:proofErr w:type="spellStart"/>
+      <w:r>
+        <w:rPr>
+          <w:i/>
+          <w:color w:val="2F5496" w:themeColor="accent1" w:themeShade="BF"/>
+        </w:rPr>
+        <w:t>vlgnsmij</w:t>
+      </w:r>
+      <w:proofErr w:type="spellEnd"/>
+      <w:r>
+        <w:rPr>
+          <w:i/>
+          <w:color w:val="2F5496" w:themeColor="accent1" w:themeShade="BF"/>
+        </w:rPr>
+        <w:t xml:space="preserve"> stond het er niet bij .</w:t>
+      </w:r>
+    </w:p>
+    <w:p>
+      <w:pPr>
+        <w:rPr>
+          <w:i/>
+        </w:rPr>
+      </w:pPr>
+      <w:r>
+        <w:rPr>
+          <w:i/>
+        </w:rPr>
+        <w:t>Voordat u echt een contract regelt toetst u eerst de waardigheid van de klant hoe doet u dat?</w:t>
+      </w:r>
+    </w:p>
+    <w:p>
+      <w:pPr>
+        <w:rPr>
+          <w:i/>
+          <w:color w:val="2F5496" w:themeColor="accent1" w:themeShade="BF"/>
+        </w:rPr>
+      </w:pPr>
+      <w:r>
+        <w:rPr>
+          <w:i/>
+          <w:color w:val="2F5496" w:themeColor="accent1" w:themeShade="BF"/>
+        </w:rPr>
+        <w:t>Daar hoef je je geen zorgen over te maken er hoeft alleen een vinkje van ja of nee zijn.</w:t>
+      </w:r>
+    </w:p>
+    <w:p>
+      <w:pPr>
+        <w:rPr>
+          <w:i/>
+        </w:rPr>
+      </w:pPr>
+      <w:r>
+        <w:rPr>
+          <w:i/>
+        </w:rPr>
+        <w:t xml:space="preserve">Moet iedereen rechten hebben om dingen aan te passen of moet er een </w:t>
+      </w:r>
+      <w:proofErr w:type="spellStart"/>
+      <w:r>
+        <w:rPr>
+          <w:i/>
+        </w:rPr>
+        <w:t>admin</w:t>
+      </w:r>
+      <w:proofErr w:type="spellEnd"/>
+      <w:r>
+        <w:rPr>
+          <w:i/>
+        </w:rPr>
+        <w:t xml:space="preserve"> zijn ?</w:t>
+      </w:r>
+    </w:p>
+    <w:p>
+      <w:pPr>
+        <w:rPr>
+          <w:i/>
+          <w:color w:val="2F5496" w:themeColor="accent1" w:themeShade="BF"/>
+        </w:rPr>
+      </w:pPr>
+      <w:r>
+        <w:rPr>
+          <w:i/>
+          <w:color w:val="2F5496" w:themeColor="accent1" w:themeShade="BF"/>
+        </w:rPr>
+        <w:t xml:space="preserve">In </w:t>
+      </w:r>
+      <w:proofErr w:type="spellStart"/>
+      <w:r>
+        <w:rPr>
+          <w:i/>
+          <w:color w:val="2F5496" w:themeColor="accent1" w:themeShade="BF"/>
+        </w:rPr>
+        <w:t>precipe</w:t>
+      </w:r>
+      <w:proofErr w:type="spellEnd"/>
+      <w:r>
+        <w:rPr>
+          <w:i/>
+          <w:color w:val="2F5496" w:themeColor="accent1" w:themeShade="BF"/>
+        </w:rPr>
+        <w:t xml:space="preserve"> zeggen alle directeurs dat ze alles moeten kunnen aanpassen . maar jij weet zelf wel welke wat het beste kan kunnen aanpassen . </w:t>
+      </w:r>
+    </w:p>
+    <w:p>
+      <w:pPr>
+        <w:rPr>
+          <w:i/>
+        </w:rPr>
+      </w:pPr>
+      <w:r>
+        <w:rPr>
+          <w:i/>
+        </w:rPr>
+        <w:t>Wat moet de geldeenheid zijn moet er rekening worden gehouden met dollars ?</w:t>
+      </w:r>
+    </w:p>
+    <w:p>
+      <w:pPr>
+        <w:rPr>
+          <w:i/>
+          <w:color w:val="2F5496" w:themeColor="accent1" w:themeShade="BF"/>
+        </w:rPr>
+      </w:pPr>
+      <w:r>
+        <w:rPr>
+          <w:i/>
+          <w:color w:val="2F5496" w:themeColor="accent1" w:themeShade="BF"/>
+        </w:rPr>
+        <w:t>Nee alleen met euro`s buitenland niet .</w:t>
+      </w:r>
+    </w:p>
+    <w:p>
+      <w:pPr>
+        <w:rPr>
+          <w:i/>
+          <w:color w:val="2F5496" w:themeColor="accent1" w:themeShade="BF"/>
+        </w:rPr>
+      </w:pPr>
+    </w:p>
+    <w:p>
+      <w:pPr>
+        <w:rPr>
+          <w:i/>
+        </w:rPr>
+      </w:pPr>
+    </w:p>
+    <w:p>
+      <w:pPr>
+        <w:rPr>
+          <w:i/>
+        </w:rPr>
+      </w:pPr>
+    </w:p>
+    <w:p>
+      <w:pPr>
+        <w:rPr>
+          <w:i/>
+        </w:rPr>
+      </w:pPr>
+    </w:p>
+    <w:p>
+      <w:pPr>
+        <w:pStyle w:val="Kop1"/>
+      </w:pPr>
+      <w:r>
+        <w:t xml:space="preserve">Punten die zijn opgenomen vanuit het interview </w:t>
       </w:r>
     </w:p>
     <w:p/>
-    <w:p>
-      <w:pPr>
-        <w:rPr>
-          <w:i/>
-        </w:rPr>
-      </w:pPr>
-      <w:r>
-        <w:rPr>
-          <w:i/>
-        </w:rPr>
-        <w:t>Welke specifieke handelingen moet de applicatie voor de afdeling financiën kunnen doen.</w:t>
-      </w:r>
-    </w:p>
     <w:p>
       <w:pPr>
         <w:pStyle w:val="Lijstalinea"/>
@@ -534,7 +1167,37 @@
       </w:r>
       <w:proofErr w:type="spellEnd"/>
       <w:r>
-        <w:t xml:space="preserve"> er een nieuwe klant is controleren ze </w:t>
+        <w:t xml:space="preserve"> er een nieuwe klant is controleren</w:t>
+      </w:r>
+      <w:r>
+        <w:t xml:space="preserve"> </w:t>
+      </w:r>
+      <w:proofErr w:type="spellStart"/>
+      <w:r>
+        <w:t>vie</w:t>
+      </w:r>
+      <w:proofErr w:type="spellEnd"/>
+      <w:r>
+        <w:t xml:space="preserve"> een </w:t>
+      </w:r>
+      <w:proofErr w:type="spellStart"/>
+      <w:r>
+        <w:t>bkr</w:t>
+      </w:r>
+      <w:proofErr w:type="spellEnd"/>
+      <w:r>
+        <w:t xml:space="preserve"> controle (bureau krediet registratie in </w:t>
+      </w:r>
+      <w:proofErr w:type="spellStart"/>
+      <w:r>
+        <w:t>tiel</w:t>
+      </w:r>
+      <w:proofErr w:type="spellEnd"/>
+      <w:r>
+        <w:t xml:space="preserve">) </w:t>
+      </w:r>
+      <w:r>
+        <w:t xml:space="preserve"> </w:t>
       </w:r>
       <w:proofErr w:type="spellStart"/>
       <w:r>
@@ -610,23 +1273,15 @@
         </w:numPr>
       </w:pPr>
       <w:r>
-        <w:t xml:space="preserve">Als ze bij </w:t>
+        <w:t xml:space="preserve">De omzet is de som van alle </w:t>
       </w:r>
       <w:proofErr w:type="spellStart"/>
       <w:r>
-        <w:t>financien</w:t>
+        <w:t>bredragen</w:t>
       </w:r>
       <w:proofErr w:type="spellEnd"/>
       <w:r>
-        <w:t xml:space="preserve"> </w:t>
-      </w:r>
-      <w:proofErr w:type="spellStart"/>
-      <w:r>
-        <w:t>ervantuigaat</w:t>
-      </w:r>
-      <w:proofErr w:type="spellEnd"/>
-      <w:r>
-        <w:t xml:space="preserve"> dat de klant niet meer gaat betalen of niet uitbetaalt dan word incasso bureau ingeschakeld </w:t>
+        <w:t xml:space="preserve"> de betaalde en de niet betaalde .</w:t>
       </w:r>
     </w:p>
     <w:p>
@@ -638,7 +1293,23 @@
         </w:numPr>
       </w:pPr>
       <w:r>
-        <w:t xml:space="preserve">Ze maken geen onderscheid tussen particulieren of bedrijven </w:t>
+        <w:t xml:space="preserve">Als ze bij </w:t>
+      </w:r>
+      <w:proofErr w:type="spellStart"/>
+      <w:r>
+        <w:t>financien</w:t>
+      </w:r>
+      <w:proofErr w:type="spellEnd"/>
+      <w:r>
+        <w:t xml:space="preserve"> </w:t>
+      </w:r>
+      <w:proofErr w:type="spellStart"/>
+      <w:r>
+        <w:t>ervantuigaat</w:t>
+      </w:r>
+      <w:proofErr w:type="spellEnd"/>
+      <w:r>
+        <w:t xml:space="preserve"> dat de klant niet meer gaat betalen of niet uitbetaalt dan word incasso bureau ingeschakeld </w:t>
       </w:r>
     </w:p>
     <w:p>
@@ -650,15 +1321,7 @@
         </w:numPr>
       </w:pPr>
       <w:r>
-        <w:t xml:space="preserve">Je moet een </w:t>
-      </w:r>
-      <w:proofErr w:type="spellStart"/>
-      <w:r>
-        <w:t>acount</w:t>
-      </w:r>
-      <w:proofErr w:type="spellEnd"/>
-      <w:r>
-        <w:t xml:space="preserve"> op inactief zetten </w:t>
+        <w:t xml:space="preserve">Ze maken geen onderscheid tussen particulieren of bedrijven </w:t>
       </w:r>
     </w:p>
     <w:p>
@@ -670,7 +1333,8 @@
         </w:numPr>
       </w:pPr>
       <w:r>
-        <w:t xml:space="preserve">Een </w:t>
+        <w:lastRenderedPageBreak/>
+        <w:t xml:space="preserve">Je moet een </w:t>
       </w:r>
       <w:proofErr w:type="spellStart"/>
       <w:r>
@@ -678,15 +1342,7 @@
       </w:r>
       <w:proofErr w:type="spellEnd"/>
       <w:r>
-        <w:t xml:space="preserve"> kan pas weer actief zijn door systeembeheer afdeling via een </w:t>
-      </w:r>
-      <w:proofErr w:type="spellStart"/>
-      <w:r>
-        <w:t>admin</w:t>
-      </w:r>
-      <w:proofErr w:type="spellEnd"/>
-      <w:r>
-        <w:t xml:space="preserve"> scherm </w:t>
+        <w:t xml:space="preserve"> op inactief zetten </w:t>
       </w:r>
     </w:p>
     <w:p>
@@ -698,15 +1354,95 @@
         </w:numPr>
       </w:pPr>
       <w:r>
+        <w:t xml:space="preserve">Een </w:t>
+      </w:r>
+      <w:proofErr w:type="spellStart"/>
+      <w:r>
+        <w:t>acount</w:t>
+      </w:r>
+      <w:proofErr w:type="spellEnd"/>
+      <w:r>
+        <w:t xml:space="preserve"> kan pas weer actief zijn door systeembeheer afdeling via een </w:t>
+      </w:r>
+      <w:proofErr w:type="spellStart"/>
+      <w:r>
+        <w:t>admin</w:t>
+      </w:r>
+      <w:proofErr w:type="spellEnd"/>
+      <w:r>
+        <w:t xml:space="preserve"> scherm </w:t>
+      </w:r>
+    </w:p>
+    <w:p>
+      <w:pPr>
+        <w:pStyle w:val="Lijstalinea"/>
+        <w:numPr>
+          <w:ilvl w:val="0"/>
+          <w:numId w:val="1"/>
+        </w:numPr>
+      </w:pPr>
+      <w:r>
         <w:t xml:space="preserve">Helpfunctie geeft aan wat het scherm kan </w:t>
       </w:r>
     </w:p>
     <w:p>
       <w:pPr>
         <w:pStyle w:val="Lijstalinea"/>
-      </w:pPr>
+        <w:numPr>
+          <w:ilvl w:val="0"/>
+          <w:numId w:val="1"/>
+        </w:numPr>
+      </w:pPr>
+      <w:r>
+        <w:t xml:space="preserve">Bedrijf gaat </w:t>
+      </w:r>
+      <w:proofErr w:type="spellStart"/>
+      <w:r>
+        <w:t>alleenmaar</w:t>
+      </w:r>
+      <w:proofErr w:type="spellEnd"/>
+      <w:r>
+        <w:t xml:space="preserve"> met crediteuren aan de slag </w:t>
+      </w:r>
+    </w:p>
+    <w:p>
+      <w:pPr>
+        <w:pStyle w:val="Lijstalinea"/>
+        <w:numPr>
+          <w:ilvl w:val="0"/>
+          <w:numId w:val="1"/>
+        </w:numPr>
+      </w:pPr>
+      <w:r>
+        <w:t xml:space="preserve">Hele applicatie is </w:t>
+      </w:r>
+      <w:proofErr w:type="spellStart"/>
+      <w:r>
+        <w:t>engelstalig</w:t>
+      </w:r>
+      <w:proofErr w:type="spellEnd"/>
+    </w:p>
+    <w:p>
+      <w:pPr>
+        <w:pStyle w:val="Lijstalinea"/>
+        <w:numPr>
+          <w:ilvl w:val="0"/>
+          <w:numId w:val="1"/>
+        </w:numPr>
+      </w:pPr>
+      <w:r>
+        <w:t xml:space="preserve">Ze willen </w:t>
+      </w:r>
       <w:bookmarkStart w:id="0" w:name="_GoBack"/>
       <w:bookmarkEnd w:id="0"/>
+      <w:r>
+        <w:t xml:space="preserve">een schone database houden </w:t>
+      </w:r>
+    </w:p>
+    <w:p>
+      <w:pPr>
+        <w:pStyle w:val="Lijstalinea"/>
+      </w:pPr>
     </w:p>
     <w:p>
       <w:pPr>
@@ -945,6 +1681,7 @@
     <w:lsdException w:name="HTML Sample" w:semiHidden="1" w:unhideWhenUsed="1"/>
     <w:lsdException w:name="HTML Typewriter" w:semiHidden="1" w:unhideWhenUsed="1"/>
     <w:lsdException w:name="HTML Variable" w:semiHidden="1" w:unhideWhenUsed="1"/>
+    <w:lsdException w:name="Normal Table" w:semiHidden="1" w:unhideWhenUsed="1"/>
     <w:lsdException w:name="annotation subject" w:semiHidden="1" w:unhideWhenUsed="1"/>
     <w:lsdException w:name="No List" w:semiHidden="1" w:unhideWhenUsed="1"/>
     <w:lsdException w:name="Outline List 1" w:semiHidden="1" w:unhideWhenUsed="1"/>
@@ -988,8 +1725,10 @@
     <w:lsdException w:name="Table Elegant" w:semiHidden="1" w:unhideWhenUsed="1"/>
     <w:lsdException w:name="Table Professional" w:semiHidden="1" w:unhideWhenUsed="1"/>
     <w:lsdException w:name="Table Subtle 1" w:semiHidden="1" w:unhideWhenUsed="1"/>
+    <w:lsdException w:name="Table Subtle 2" w:semiHidden="1" w:unhideWhenUsed="1"/>
     <w:lsdException w:name="Table Web 1" w:semiHidden="1" w:unhideWhenUsed="1"/>
     <w:lsdException w:name="Table Web 2" w:semiHidden="1" w:unhideWhenUsed="1"/>
+    <w:lsdException w:name="Table Web 3" w:semiHidden="1" w:unhideWhenUsed="1"/>
     <w:lsdException w:name="Balloon Text" w:semiHidden="1" w:unhideWhenUsed="1"/>
     <w:lsdException w:name="Table Grid" w:uiPriority="39"/>
     <w:lsdException w:name="Table Theme" w:semiHidden="1" w:unhideWhenUsed="1"/>
@@ -1525,6 +2264,7 @@
     <w:rsidRoot w:val="004A75E1"/>
     <w:rsid w:val="000729D9"/>
     <w:rsid w:val="004A75E1"/>
+    <w:rsid w:val="00D63C06"/>
     <w:rsid w:val="00E70F6D"/>
   </w:rsids>
   <m:mathPr>
@@ -1671,6 +2411,7 @@
     <w:lsdException w:name="HTML Sample" w:semiHidden="1" w:unhideWhenUsed="1"/>
     <w:lsdException w:name="HTML Typewriter" w:semiHidden="1" w:unhideWhenUsed="1"/>
     <w:lsdException w:name="HTML Variable" w:semiHidden="1" w:unhideWhenUsed="1"/>
+    <w:lsdException w:name="Normal Table" w:semiHidden="1" w:unhideWhenUsed="1"/>
     <w:lsdException w:name="annotation subject" w:semiHidden="1" w:unhideWhenUsed="1"/>
     <w:lsdException w:name="No List" w:semiHidden="1" w:unhideWhenUsed="1"/>
     <w:lsdException w:name="Outline List 1" w:semiHidden="1" w:unhideWhenUsed="1"/>
@@ -1714,8 +2455,10 @@
     <w:lsdException w:name="Table Elegant" w:semiHidden="1" w:unhideWhenUsed="1"/>
     <w:lsdException w:name="Table Professional" w:semiHidden="1" w:unhideWhenUsed="1"/>
     <w:lsdException w:name="Table Subtle 1" w:semiHidden="1" w:unhideWhenUsed="1"/>
+    <w:lsdException w:name="Table Subtle 2" w:semiHidden="1" w:unhideWhenUsed="1"/>
     <w:lsdException w:name="Table Web 1" w:semiHidden="1" w:unhideWhenUsed="1"/>
     <w:lsdException w:name="Table Web 2" w:semiHidden="1" w:unhideWhenUsed="1"/>
+    <w:lsdException w:name="Table Web 3" w:semiHidden="1" w:unhideWhenUsed="1"/>
     <w:lsdException w:name="Balloon Text" w:semiHidden="1" w:unhideWhenUsed="1"/>
     <w:lsdException w:name="Table Grid" w:uiPriority="39"/>
     <w:lsdException w:name="Table Theme" w:semiHidden="1" w:unhideWhenUsed="1"/>

</xml_diff>